<commit_message>
move word to project paper directory
</commit_message>
<xml_diff>
--- a/project_paper/NLP - final project paper.docx
+++ b/project_paper/NLP - final project paper.docx
@@ -1,6 +1,6 @@
 
 <file path=word/document.xml><?xml version="1.0" encoding="utf-8"?>
-<w:document xmlns:wpc="http://schemas.microsoft.com/office/word/2010/wordprocessingCanvas" xmlns:cx="http://schemas.microsoft.com/office/drawing/2014/chartex" xmlns:cx1="http://schemas.microsoft.com/office/drawing/2015/9/8/chartex" xmlns:mc="http://schemas.openxmlformats.org/markup-compatibility/2006" xmlns:o="urn:schemas-microsoft-com:office:office" xmlns:r="http://schemas.openxmlformats.org/officeDocument/2006/relationships" xmlns:m="http://schemas.openxmlformats.org/officeDocument/2006/math" xmlns:v="urn:schemas-microsoft-com:vml" xmlns:wp14="http://schemas.microsoft.com/office/word/2010/wordprocessingDrawing" xmlns:wp="http://schemas.openxmlformats.org/drawingml/2006/wordprocessingDrawing" xmlns:w10="urn:schemas-microsoft-com:office:word" xmlns:w="http://schemas.openxmlformats.org/wordprocessingml/2006/main" xmlns:w14="http://schemas.microsoft.com/office/word/2010/wordml" xmlns:w15="http://schemas.microsoft.com/office/word/2012/wordml" xmlns:w16se="http://schemas.microsoft.com/office/word/2015/wordml/symex" xmlns:wpg="http://schemas.microsoft.com/office/word/2010/wordprocessingGroup" xmlns:wpi="http://schemas.microsoft.com/office/word/2010/wordprocessingInk" xmlns:wne="http://schemas.microsoft.com/office/word/2006/wordml" xmlns:wps="http://schemas.microsoft.com/office/word/2010/wordprocessingShape" mc:Ignorable="w14 w15 w16se wp14">
+<w:document xmlns:wpc="http://schemas.microsoft.com/office/word/2010/wordprocessingCanvas" xmlns:cx="http://schemas.microsoft.com/office/drawing/2014/chartex" xmlns:cx1="http://schemas.microsoft.com/office/drawing/2015/9/8/chartex" xmlns:cx2="http://schemas.microsoft.com/office/drawing/2015/10/21/chartex" xmlns:cx3="http://schemas.microsoft.com/office/drawing/2016/5/9/chartex" xmlns:cx4="http://schemas.microsoft.com/office/drawing/2016/5/10/chartex" xmlns:cx5="http://schemas.microsoft.com/office/drawing/2016/5/11/chartex" xmlns:cx6="http://schemas.microsoft.com/office/drawing/2016/5/12/chartex" xmlns:cx7="http://schemas.microsoft.com/office/drawing/2016/5/13/chartex" xmlns:cx8="http://schemas.microsoft.com/office/drawing/2016/5/14/chartex" xmlns:mc="http://schemas.openxmlformats.org/markup-compatibility/2006" xmlns:aink="http://schemas.microsoft.com/office/drawing/2016/ink" xmlns:am3d="http://schemas.microsoft.com/office/drawing/2017/model3d" xmlns:o="urn:schemas-microsoft-com:office:office" xmlns:oel="http://schemas.microsoft.com/office/2019/extlst" xmlns:r="http://schemas.openxmlformats.org/officeDocument/2006/relationships" xmlns:m="http://schemas.openxmlformats.org/officeDocument/2006/math" xmlns:v="urn:schemas-microsoft-com:vml" xmlns:wp14="http://schemas.microsoft.com/office/word/2010/wordprocessingDrawing" xmlns:wp="http://schemas.openxmlformats.org/drawingml/2006/wordprocessingDrawing" xmlns:w10="urn:schemas-microsoft-com:office:word" xmlns:w="http://schemas.openxmlformats.org/wordprocessingml/2006/main" xmlns:w14="http://schemas.microsoft.com/office/word/2010/wordml" xmlns:w15="http://schemas.microsoft.com/office/word/2012/wordml" xmlns:w16cex="http://schemas.microsoft.com/office/word/2018/wordml/cex" xmlns:w16cid="http://schemas.microsoft.com/office/word/2016/wordml/cid" xmlns:w16="http://schemas.microsoft.com/office/word/2018/wordml" xmlns:w16du="http://schemas.microsoft.com/office/word/2023/wordml/word16du" xmlns:w16sdtdh="http://schemas.microsoft.com/office/word/2020/wordml/sdtdatahash" xmlns:w16se="http://schemas.microsoft.com/office/word/2015/wordml/symex" xmlns:wpg="http://schemas.microsoft.com/office/word/2010/wordprocessingGroup" xmlns:wpi="http://schemas.microsoft.com/office/word/2010/wordprocessingInk" xmlns:wne="http://schemas.microsoft.com/office/word/2006/wordml" xmlns:wps="http://schemas.microsoft.com/office/word/2010/wordprocessingShape" mc:Ignorable="w14 w15 w16se w16cid w16 w16cex w16sdtdh w16du wp14">
   <w:body>
     <w:p>
       <w:pPr>
@@ -560,7 +560,23 @@
           <w:sz w:val="24"/>
           <w:szCs w:val="24"/>
         </w:rPr>
-        <w:t>, and can be modified to use other LLM's.</w:t>
+        <w:t>, and can be</w:t>
+      </w:r>
+      <w:r>
+        <w:rPr>
+          <w:rFonts w:ascii="David" w:eastAsia="Times New Roman" w:hAnsi="David" w:cs="David"/>
+          <w:sz w:val="24"/>
+          <w:szCs w:val="24"/>
+        </w:rPr>
+        <w:t xml:space="preserve"> easily</w:t>
+      </w:r>
+      <w:r>
+        <w:rPr>
+          <w:rFonts w:ascii="David" w:eastAsia="Times New Roman" w:hAnsi="David" w:cs="David"/>
+          <w:sz w:val="24"/>
+          <w:szCs w:val="24"/>
+        </w:rPr>
+        <w:t xml:space="preserve"> modified to use other LLM's.</w:t>
       </w:r>
     </w:p>
     <w:p>
@@ -800,15 +816,10 @@
         <w:pStyle w:val="NormalWeb"/>
       </w:pPr>
       <w:r>
-        <w:t xml:space="preserve">We started by building the corpus of human-generated texts. To meet the requirements mentioned above, we chose to extract texts from various sources such as newspapers, posts and comments from </w:t>
-      </w:r>
-      <w:proofErr w:type="spellStart"/>
-      <w:r>
-        <w:t>Reddit</w:t>
-      </w:r>
-      <w:proofErr w:type="spellEnd"/>
-      <w:r>
-        <w:t xml:space="preserve"> (a social network), and Wikipedia, which is an online encyclopedia containing information on a wide range of topics written by a diverse group of people around the world.</w:t>
+        <w:t>We started by building the corpus of human-generated texts. To meet the requirements mentioned above, we chose to extract texts from various sources such as newspapers, posts and comments from Reddit (a social network), and Wikipedia</w:t>
+      </w:r>
+      <w:r>
+        <w:t>.</w:t>
       </w:r>
     </w:p>
     <w:p>
@@ -816,47 +827,140 @@
         <w:pStyle w:val="NormalWeb"/>
       </w:pPr>
       <w:r>
-        <w:t xml:space="preserve">To create this text corpus, we wrote python scripts that use open APIs such as Wikipedia API, </w:t>
-      </w:r>
-      <w:proofErr w:type="spellStart"/>
-      <w:r>
-        <w:t>Subreddit</w:t>
-      </w:r>
-      <w:proofErr w:type="spellEnd"/>
-      <w:r>
-        <w:t xml:space="preserve"> API, and </w:t>
+        <w:t xml:space="preserve">To create this text corpus, we wrote python </w:t>
+      </w:r>
+      <w:r>
+        <w:t>programs</w:t>
+      </w:r>
+      <w:r>
+        <w:t xml:space="preserve"> that use open APIs such as Wikipedia API</w:t>
+      </w:r>
+      <w:r>
+        <w:t xml:space="preserve"> (Wikipedia-api)</w:t>
+      </w:r>
+      <w:r>
+        <w:t xml:space="preserve">, </w:t>
+      </w:r>
+      <w:r>
+        <w:t>R</w:t>
+      </w:r>
+      <w:r>
+        <w:t>eddit API</w:t>
+      </w:r>
+      <w:r>
+        <w:t xml:space="preserve"> (praw)</w:t>
+      </w:r>
+      <w:r>
+        <w:t xml:space="preserve"> and </w:t>
       </w:r>
       <w:r>
         <w:t>Newspaper3k API</w:t>
       </w:r>
       <w:r>
-        <w:t xml:space="preserve">. From these, we extracted summaries of Wiki pages, posts and comments from </w:t>
-      </w:r>
-      <w:proofErr w:type="spellStart"/>
-      <w:r>
-        <w:t>Reddit</w:t>
-      </w:r>
-      <w:proofErr w:type="spellEnd"/>
-      <w:r>
-        <w:t xml:space="preserve">, and published newspaper articles from </w:t>
+        <w:t>. From these, we extracted summaries of Wiki</w:t>
+      </w:r>
+      <w:r>
+        <w:t xml:space="preserve">pedia </w:t>
+      </w:r>
+      <w:r>
+        <w:t xml:space="preserve">pages, posts and comments from Reddit, and published newspaper articles from </w:t>
+      </w:r>
+      <w:r>
+        <w:t>various newspaper websites</w:t>
       </w:r>
       <w:r>
         <w:rPr>
           <w:shd w:val="clear" w:color="auto" w:fill="FFFFFF" w:themeFill="background1"/>
         </w:rPr>
+        <w:t xml:space="preserve"> (such as BBC and NYT)</w:t>
+      </w:r>
+      <w:r>
+        <w:rPr>
+          <w:shd w:val="clear" w:color="auto" w:fill="FFFFFF" w:themeFill="background1"/>
+        </w:rPr>
+        <w:t>,</w:t>
+      </w:r>
+      <w:r>
+        <w:t xml:space="preserve"> which together form the corpus of human-generated texts. The topics in each domain were selected using a random mechanism to ensure as much diversity as possible.</w:t>
+      </w:r>
+    </w:p>
+    <w:p>
+      <w:pPr>
+        <w:pStyle w:val="NormalWeb"/>
+      </w:pPr>
+      <w:r>
+        <w:t>Simultaneously, to create the dataset of texts generated by LLMs, we used the Gemini free API</w:t>
+      </w:r>
+      <w:r>
+        <w:t xml:space="preserve"> (gemini-1.5-flash)</w:t>
+      </w:r>
+      <w:r>
+        <w:t xml:space="preserve">. We hand-crafted </w:t>
+      </w:r>
+      <w:r>
+        <w:t xml:space="preserve">and expirimented </w:t>
+      </w:r>
+      <w:r>
+        <w:t>several prompts for each domain to achieve the most appropriate one to use when generating texts.</w:t>
+      </w:r>
+    </w:p>
+    <w:p>
+      <w:pPr>
+        <w:pStyle w:val="NormalWeb"/>
+      </w:pPr>
+      <w:r>
+        <w:t xml:space="preserve">In order to evaluate </w:t>
+      </w:r>
+      <w:r>
         <w:t xml:space="preserve">the </w:t>
       </w:r>
       <w:r>
-        <w:t>BBC</w:t>
-      </w:r>
-      <w:r>
-        <w:rPr>
-          <w:shd w:val="clear" w:color="auto" w:fill="FFFFFF" w:themeFill="background1"/>
-        </w:rPr>
-        <w:t>,</w:t>
-      </w:r>
-      <w:r>
-        <w:t xml:space="preserve"> which together form the corpus of human-generated texts. The topics in each domain were selected using a random mechanism to ensure as much diversity as possible.</w:t>
+        <w:t>dataset a python program</w:t>
+      </w:r>
+      <w:r>
+        <w:t xml:space="preserve"> was written</w:t>
+      </w:r>
+      <w:r>
+        <w:t xml:space="preserve"> </w:t>
+      </w:r>
+      <w:r>
+        <w:t xml:space="preserve">for analyzing </w:t>
+      </w:r>
+      <w:r>
+        <w:t xml:space="preserve">basic features of texts such as </w:t>
+      </w:r>
+      <w:r>
+        <w:t>the</w:t>
+      </w:r>
+      <w:r>
+        <w:t xml:space="preserve"> </w:t>
+      </w:r>
+      <w:r>
+        <w:t>number</w:t>
+      </w:r>
+      <w:r>
+        <w:t xml:space="preserve"> of words</w:t>
+      </w:r>
+      <w:r>
+        <w:t xml:space="preserve"> in a given text</w:t>
+      </w:r>
+      <w:r>
+        <w:t xml:space="preserve">, the </w:t>
+      </w:r>
+      <w:r>
+        <w:t xml:space="preserve">number </w:t>
+      </w:r>
+      <w:r>
+        <w:t xml:space="preserve">of </w:t>
+      </w:r>
+      <w:r>
+        <w:t>lines in a given</w:t>
+      </w:r>
+      <w:r>
+        <w:t xml:space="preserve"> text, </w:t>
+      </w:r>
+      <w:r>
+        <w:t>histogram of the words frequency and more.</w:t>
       </w:r>
     </w:p>
     <w:p>
@@ -864,7 +968,7 @@
         <w:pStyle w:val="NormalWeb"/>
       </w:pPr>
       <w:r>
-        <w:t>Simultaneously, to create the dataset of texts generated by LLMs, we used the Gemini free API. We hand-crafted several prompts for each domain to achieve the most appropriate one to use when generating texts.</w:t>
+        <w:t xml:space="preserve">Eventually a BERT classifier was created and trained on the dataset to demonsrate how to use the dataset and show a basic ability to classify correctly a given text. </w:t>
       </w:r>
     </w:p>
     <w:p>
@@ -872,15 +976,7 @@
         <w:pStyle w:val="NormalWeb"/>
       </w:pPr>
       <w:r>
-        <w:t xml:space="preserve">For example, for every human-generated comment we extracted from </w:t>
-      </w:r>
-      <w:proofErr w:type="spellStart"/>
-      <w:r>
-        <w:t>Reddit</w:t>
-      </w:r>
-      <w:proofErr w:type="spellEnd"/>
-      <w:r>
-        <w:t>, we provided an appropriate prompt to Gemini, which included 5 additional comments on the same post along with a request to generate a suitable AI-generated comment that aligns with the rest of the comments. In this way, we ensure that our dataset is diverse, balanced, and challenging for learning, as the response generated by the LLM is strongly based on texts created by humans.</w:t>
+        <w:t>Given more resources this pipleline can be easily scaled up. For example, using more domains (such as books and poems), for every domain use more sources (such as post-comments text from Twitter and Facebook in addition to Reddit) to gather human generated text, generating more text from each source and using varoius LLMs to generate texts in order to ensure diversity. All of the above can enrich the dataset which in turn will lead to a better generalized calssifier.</w:t>
       </w:r>
     </w:p>
     <w:p>
@@ -888,8 +984,18 @@
         <w:pStyle w:val="NormalWeb"/>
       </w:pPr>
       <w:r>
-        <w:t>Similarly, we expanded our dataset with 2 additional databases as described above.</w:t>
-      </w:r>
+        <w:t xml:space="preserve"> </w:t>
+      </w:r>
+    </w:p>
+    <w:p>
+      <w:pPr>
+        <w:pStyle w:val="NormalWeb"/>
+      </w:pPr>
+    </w:p>
+    <w:p>
+      <w:pPr>
+        <w:pStyle w:val="NormalWeb"/>
+      </w:pPr>
     </w:p>
     <w:p>
       <w:pPr>
@@ -906,430 +1012,448 @@
           <w:sz w:val="40"/>
           <w:szCs w:val="40"/>
         </w:rPr>
+        <w:lastRenderedPageBreak/>
+        <w:t xml:space="preserve">Related work </w:t>
+      </w:r>
+    </w:p>
+    <w:p>
+      <w:pPr>
+        <w:bidi w:val="0"/>
+        <w:rPr>
+          <w:rFonts w:ascii="David" w:eastAsia="Times New Roman" w:hAnsi="David" w:cs="David"/>
+          <w:sz w:val="24"/>
+          <w:szCs w:val="24"/>
+        </w:rPr>
+      </w:pPr>
+      <w:r>
+        <w:rPr>
+          <w:rFonts w:ascii="David" w:eastAsia="Times New Roman" w:hAnsi="David" w:cs="David"/>
+          <w:sz w:val="24"/>
+          <w:szCs w:val="24"/>
+        </w:rPr>
+        <w:t xml:space="preserve">Our project focuses on </w:t>
+      </w:r>
+      <w:r>
+        <w:rPr>
+          <w:rFonts w:ascii="David" w:eastAsia="Times New Roman" w:hAnsi="David" w:cs="David"/>
+          <w:sz w:val="24"/>
+          <w:szCs w:val="24"/>
+        </w:rPr>
+        <w:t>assessing</w:t>
+      </w:r>
+      <w:r>
+        <w:rPr>
+          <w:rFonts w:ascii="David" w:eastAsia="Times New Roman" w:hAnsi="David" w:cs="David"/>
+          <w:sz w:val="24"/>
+          <w:szCs w:val="24"/>
+        </w:rPr>
+        <w:t xml:space="preserve"> </w:t>
+      </w:r>
+      <w:r>
+        <w:rPr>
+          <w:rFonts w:ascii="David" w:eastAsia="Times New Roman" w:hAnsi="David" w:cs="David"/>
+          <w:sz w:val="24"/>
+          <w:szCs w:val="24"/>
+        </w:rPr>
+        <w:t xml:space="preserve">the ability to distinguish </w:t>
+      </w:r>
+      <w:r>
+        <w:rPr>
+          <w:rFonts w:ascii="David" w:eastAsia="Times New Roman" w:hAnsi="David" w:cs="David"/>
+          <w:sz w:val="24"/>
+          <w:szCs w:val="24"/>
+        </w:rPr>
+        <w:t>between texts generated by humans and those generated by machines.</w:t>
+      </w:r>
+      <w:r>
+        <w:rPr>
+          <w:rFonts w:ascii="David" w:eastAsia="Times New Roman" w:hAnsi="David" w:cs="David"/>
+          <w:sz w:val="24"/>
+          <w:szCs w:val="24"/>
+        </w:rPr>
+        <w:t xml:space="preserve"> S</w:t>
+      </w:r>
+      <w:r>
+        <w:rPr>
+          <w:rFonts w:ascii="David" w:eastAsia="Times New Roman" w:hAnsi="David" w:cs="David"/>
+          <w:sz w:val="24"/>
+          <w:szCs w:val="24"/>
+        </w:rPr>
+        <w:t>pecifically</w:t>
+      </w:r>
+      <w:r>
+        <w:rPr>
+          <w:rFonts w:ascii="David" w:eastAsia="Times New Roman" w:hAnsi="David" w:cs="David"/>
+          <w:sz w:val="24"/>
+          <w:szCs w:val="24"/>
+        </w:rPr>
+        <w:t>,</w:t>
+      </w:r>
+      <w:r>
+        <w:rPr>
+          <w:rFonts w:ascii="David" w:eastAsia="Times New Roman" w:hAnsi="David" w:cs="David"/>
+          <w:sz w:val="24"/>
+          <w:szCs w:val="24"/>
+        </w:rPr>
+        <w:t xml:space="preserve"> </w:t>
+      </w:r>
+      <w:r>
+        <w:rPr>
+          <w:rFonts w:ascii="David" w:eastAsia="Times New Roman" w:hAnsi="David" w:cs="David"/>
+          <w:sz w:val="24"/>
+          <w:szCs w:val="24"/>
+        </w:rPr>
+        <w:t>we aim to create a</w:t>
+      </w:r>
+      <w:r>
+        <w:rPr>
+          <w:rFonts w:ascii="David" w:eastAsia="Times New Roman" w:hAnsi="David" w:cs="David"/>
+          <w:sz w:val="24"/>
+          <w:szCs w:val="24"/>
+        </w:rPr>
+        <w:t xml:space="preserve"> pipeline to gather</w:t>
+      </w:r>
+      <w:r>
+        <w:rPr>
+          <w:rFonts w:ascii="David" w:eastAsia="Times New Roman" w:hAnsi="David" w:cs="David"/>
+          <w:sz w:val="24"/>
+          <w:szCs w:val="24"/>
+        </w:rPr>
+        <w:t xml:space="preserve"> dataset that serves as a robust infrastructure for training models to excel in this task.</w:t>
+      </w:r>
+      <w:r>
+        <w:t xml:space="preserve"> </w:t>
+      </w:r>
+      <w:r>
+        <w:rPr>
+          <w:rFonts w:ascii="David" w:hAnsi="David" w:cs="David"/>
+          <w:sz w:val="24"/>
+          <w:szCs w:val="24"/>
+        </w:rPr>
+        <w:t xml:space="preserve"> </w:t>
+      </w:r>
+      <w:r>
+        <w:rPr>
+          <w:rFonts w:ascii="David" w:hAnsi="David" w:cs="David"/>
+          <w:sz w:val="24"/>
+          <w:szCs w:val="24"/>
+        </w:rPr>
+        <w:t xml:space="preserve"> </w:t>
+      </w:r>
+    </w:p>
+    <w:p>
+      <w:pPr>
+        <w:bidi w:val="0"/>
+        <w:rPr>
+          <w:rFonts w:ascii="David" w:eastAsia="Times New Roman" w:hAnsi="David" w:cs="David"/>
+          <w:sz w:val="24"/>
+          <w:szCs w:val="24"/>
+        </w:rPr>
+      </w:pPr>
+      <w:r>
+        <w:rPr>
+          <w:rFonts w:ascii="David" w:eastAsia="Times New Roman" w:hAnsi="David" w:cs="David"/>
+          <w:sz w:val="24"/>
+          <w:szCs w:val="24"/>
+        </w:rPr>
+        <w:t xml:space="preserve">In order to perform this task to the best of our ability, we first researched </w:t>
+      </w:r>
+      <w:r>
+        <w:rPr>
+          <w:rFonts w:ascii="David" w:eastAsia="Times New Roman" w:hAnsi="David" w:cs="David"/>
+          <w:sz w:val="24"/>
+          <w:szCs w:val="24"/>
+        </w:rPr>
+        <w:t>academic papers</w:t>
+      </w:r>
+      <w:r>
+        <w:rPr>
+          <w:rFonts w:ascii="David" w:eastAsia="Times New Roman" w:hAnsi="David" w:cs="David"/>
+          <w:sz w:val="24"/>
+          <w:szCs w:val="24"/>
+        </w:rPr>
+        <w:t xml:space="preserve"> that were published,</w:t>
+      </w:r>
+      <w:r>
+        <w:rPr>
+          <w:rFonts w:ascii="David" w:eastAsia="Times New Roman" w:hAnsi="David" w:cs="David"/>
+          <w:sz w:val="24"/>
+          <w:szCs w:val="24"/>
+        </w:rPr>
+        <w:t xml:space="preserve"> addressing the same topic and gained insights regarding the most suitable working method for our project.</w:t>
+      </w:r>
+    </w:p>
+    <w:p>
+      <w:pPr>
+        <w:bidi w:val="0"/>
+        <w:rPr>
+          <w:rFonts w:ascii="David" w:eastAsia="Times New Roman" w:hAnsi="David" w:cs="David"/>
+          <w:sz w:val="24"/>
+          <w:szCs w:val="24"/>
+        </w:rPr>
+      </w:pPr>
+      <w:r>
+        <w:rPr>
+          <w:rFonts w:ascii="David" w:eastAsia="Times New Roman" w:hAnsi="David" w:cs="David"/>
+          <w:sz w:val="24"/>
+          <w:szCs w:val="24"/>
+        </w:rPr>
+        <w:t xml:space="preserve">In a recent study published </w:t>
+      </w:r>
+      <w:r>
+        <w:rPr>
+          <w:rFonts w:ascii="David" w:eastAsia="Times New Roman" w:hAnsi="David" w:cs="David"/>
+          <w:sz w:val="24"/>
+          <w:szCs w:val="24"/>
+        </w:rPr>
+        <w:t>o</w:t>
+      </w:r>
+      <w:r>
+        <w:rPr>
+          <w:rFonts w:ascii="David" w:eastAsia="Times New Roman" w:hAnsi="David" w:cs="David"/>
+          <w:sz w:val="24"/>
+          <w:szCs w:val="24"/>
+        </w:rPr>
+        <w:t>n May 2024</w:t>
+      </w:r>
+      <w:r>
+        <w:rPr>
+          <w:rFonts w:ascii="David" w:eastAsia="Times New Roman" w:hAnsi="David" w:cs="David"/>
+          <w:sz w:val="24"/>
+          <w:szCs w:val="24"/>
+        </w:rPr>
+        <w:t xml:space="preserve"> by </w:t>
+      </w:r>
+      <w:r>
+        <w:rPr>
+          <w:rFonts w:ascii="David" w:eastAsia="Times New Roman" w:hAnsi="David" w:cs="David"/>
+          <w:sz w:val="24"/>
+          <w:szCs w:val="24"/>
+          <w:highlight w:val="blue"/>
+        </w:rPr>
+        <w:t>Qazi, Shiao and Papalexakis</w:t>
+      </w:r>
+      <w:r>
+        <w:rPr>
+          <w:rFonts w:ascii="David" w:eastAsia="Times New Roman" w:hAnsi="David" w:cs="David"/>
+          <w:sz w:val="24"/>
+          <w:szCs w:val="24"/>
+        </w:rPr>
+        <w:t>, they</w:t>
+      </w:r>
+      <w:r>
+        <w:rPr>
+          <w:rFonts w:ascii="David" w:eastAsia="Times New Roman" w:hAnsi="David" w:cs="David"/>
+          <w:sz w:val="24"/>
+          <w:szCs w:val="24"/>
+        </w:rPr>
+        <w:t xml:space="preserve"> introduced GRiD (GPT Reddit Dataset)</w:t>
+      </w:r>
+      <w:r>
+        <w:rPr>
+          <w:rFonts w:ascii="David" w:eastAsia="Times New Roman" w:hAnsi="David" w:cs="David"/>
+          <w:sz w:val="24"/>
+          <w:szCs w:val="24"/>
+        </w:rPr>
+        <w:t xml:space="preserve">, </w:t>
+      </w:r>
+      <w:r>
+        <w:rPr>
+          <w:rFonts w:ascii="David" w:eastAsia="Times New Roman" w:hAnsi="David" w:cs="David"/>
+          <w:sz w:val="24"/>
+          <w:szCs w:val="24"/>
+        </w:rPr>
+        <w:t>a new collection of texts generated by the Generative Pretrained Transformer (GPT). This dataset is designed to evaluate detection model</w:t>
+      </w:r>
+      <w:r>
+        <w:rPr>
+          <w:rFonts w:ascii="David" w:eastAsia="Times New Roman" w:hAnsi="David" w:cs="David"/>
+          <w:sz w:val="24"/>
+          <w:szCs w:val="24"/>
+        </w:rPr>
+        <w:t>'</w:t>
+      </w:r>
+      <w:r>
+        <w:rPr>
+          <w:rFonts w:ascii="David" w:eastAsia="Times New Roman" w:hAnsi="David" w:cs="David"/>
+          <w:sz w:val="24"/>
+          <w:szCs w:val="24"/>
+        </w:rPr>
+        <w:t>s performance in identifying responses generated by ChatGPT.</w:t>
+      </w:r>
+    </w:p>
+    <w:p>
+      <w:pPr>
+        <w:bidi w:val="0"/>
+        <w:rPr>
+          <w:rFonts w:ascii="David" w:eastAsia="Times New Roman" w:hAnsi="David" w:cs="David"/>
+          <w:sz w:val="24"/>
+          <w:szCs w:val="24"/>
+        </w:rPr>
+      </w:pPr>
+      <w:r>
+        <w:rPr>
+          <w:rFonts w:ascii="David" w:eastAsia="Times New Roman" w:hAnsi="David" w:cs="David"/>
+          <w:sz w:val="24"/>
+          <w:szCs w:val="24"/>
+        </w:rPr>
+        <w:t>Despite the valuable insights gained from this study, there remain gaps and limitations in our understanding of the cognitive skills of NLP models and their alignment with human cognition. In the following sections, we present our methodology, experimental setup, and results</w:t>
+      </w:r>
+    </w:p>
+    <w:p>
+      <w:pPr>
+        <w:bidi w:val="0"/>
+        <w:rPr>
+          <w:rFonts w:ascii="David" w:eastAsia="Times New Roman" w:hAnsi="David" w:cs="David"/>
+          <w:sz w:val="24"/>
+          <w:szCs w:val="24"/>
+        </w:rPr>
+      </w:pPr>
+    </w:p>
+    <w:p>
+      <w:pPr>
+        <w:bidi w:val="0"/>
+        <w:rPr>
+          <w:rFonts w:ascii="David" w:eastAsia="Times New Roman" w:hAnsi="David" w:cs="David"/>
+          <w:sz w:val="24"/>
+          <w:szCs w:val="24"/>
+        </w:rPr>
+      </w:pPr>
+      <w:r>
+        <w:rPr>
+          <w:rFonts w:ascii="David" w:eastAsia="Times New Roman" w:hAnsi="David" w:cs="David"/>
+          <w:sz w:val="24"/>
+          <w:szCs w:val="24"/>
+        </w:rPr>
         <w:br w:type="page"/>
       </w:r>
     </w:p>
     <w:p>
       <w:pPr>
-        <w:bidi w:val="0"/>
+        <w:pStyle w:val="NormalWeb"/>
+      </w:pPr>
+      <w:r>
         <w:rPr>
           <w:rFonts w:ascii="David" w:hAnsi="David" w:cs="David"/>
           <w:sz w:val="40"/>
           <w:szCs w:val="40"/>
         </w:rPr>
-      </w:pPr>
+        <w:lastRenderedPageBreak/>
+        <w:t>Methodology:</w:t>
+      </w:r>
       <w:r>
         <w:rPr>
           <w:rFonts w:ascii="David" w:hAnsi="David" w:cs="David"/>
-          <w:sz w:val="40"/>
-          <w:szCs w:val="40"/>
-        </w:rPr>
-        <w:lastRenderedPageBreak/>
-        <w:t xml:space="preserve">Related work </w:t>
-      </w:r>
-    </w:p>
-    <w:p>
-      <w:pPr>
-        <w:bidi w:val="0"/>
-        <w:rPr>
-          <w:rFonts w:ascii="David" w:eastAsia="Times New Roman" w:hAnsi="David" w:cs="David"/>
-          <w:sz w:val="24"/>
-          <w:szCs w:val="24"/>
-        </w:rPr>
-      </w:pPr>
-      <w:r>
-        <w:rPr>
-          <w:rFonts w:ascii="David" w:eastAsia="Times New Roman" w:hAnsi="David" w:cs="David"/>
-          <w:sz w:val="24"/>
-          <w:szCs w:val="24"/>
-        </w:rPr>
-        <w:t xml:space="preserve">Our project focuses on </w:t>
-      </w:r>
-      <w:r>
-        <w:rPr>
-          <w:rFonts w:ascii="David" w:eastAsia="Times New Roman" w:hAnsi="David" w:cs="David"/>
-          <w:sz w:val="24"/>
-          <w:szCs w:val="24"/>
-        </w:rPr>
-        <w:t>assessing</w:t>
-      </w:r>
-      <w:r>
-        <w:rPr>
-          <w:rFonts w:ascii="David" w:eastAsia="Times New Roman" w:hAnsi="David" w:cs="David"/>
-          <w:sz w:val="24"/>
-          <w:szCs w:val="24"/>
-        </w:rPr>
+        </w:rPr>
+        <w:br/>
+      </w:r>
+      <w:r>
+        <w:t xml:space="preserve">To address the classification question, we aim to build a robust infrastructure for creating a </w:t>
+      </w:r>
+      <w:r>
+        <w:t>N</w:t>
+      </w:r>
+      <w:r>
+        <w:t>eural Network</w:t>
+      </w:r>
+      <w:r>
         <w:t xml:space="preserve"> </w:t>
       </w:r>
       <w:r>
-        <w:rPr>
-          <w:rFonts w:ascii="David" w:eastAsia="Times New Roman" w:hAnsi="David" w:cs="David"/>
-          <w:sz w:val="24"/>
-          <w:szCs w:val="24"/>
-        </w:rPr>
-        <w:t xml:space="preserve">the ability to distinguish </w:t>
-      </w:r>
-      <w:r>
-        <w:rPr>
-          <w:rFonts w:ascii="David" w:eastAsia="Times New Roman" w:hAnsi="David" w:cs="David"/>
-          <w:sz w:val="24"/>
-          <w:szCs w:val="24"/>
-        </w:rPr>
-        <w:t>between texts generated by humans and those generated by machines.</w:t>
-      </w:r>
-      <w:r>
-        <w:rPr>
-          <w:rFonts w:ascii="David" w:eastAsia="Times New Roman" w:hAnsi="David" w:cs="David"/>
-          <w:sz w:val="24"/>
-          <w:szCs w:val="24"/>
-        </w:rPr>
-        <w:t xml:space="preserve"> S</w:t>
-      </w:r>
-      <w:r>
-        <w:rPr>
-          <w:rFonts w:ascii="David" w:eastAsia="Times New Roman" w:hAnsi="David" w:cs="David"/>
-          <w:sz w:val="24"/>
-          <w:szCs w:val="24"/>
-        </w:rPr>
-        <w:t>pecifically</w:t>
-      </w:r>
-      <w:r>
-        <w:rPr>
-          <w:rFonts w:ascii="David" w:eastAsia="Times New Roman" w:hAnsi="David" w:cs="David"/>
-          <w:sz w:val="24"/>
-          <w:szCs w:val="24"/>
-        </w:rPr>
+        <w:t>model that, given a text input, can determine whether it was generated by a human or by an LLM. The model's performance will largely depend on the quality of the dataset we build, which will be used for the model's learning process.</w:t>
+      </w:r>
+    </w:p>
+    <w:p>
+      <w:pPr>
+        <w:pStyle w:val="NormalWeb"/>
+      </w:pPr>
+      <w:r>
+        <w:t xml:space="preserve">The main challenge of our project was to create two text corpora: one of texts generated by humans and the other of texts generated by LLMs. Both corpora need to be representative, diverse, and </w:t>
+      </w:r>
+      <w:r>
+        <w:t>balanced</w:t>
+      </w:r>
+      <w:r>
+        <w:t xml:space="preserve"> in size.</w:t>
+      </w:r>
+    </w:p>
+    <w:p>
+      <w:pPr>
+        <w:pStyle w:val="NormalWeb"/>
+      </w:pPr>
+      <w:r>
+        <w:t>We started by building the corpus of human-generated texts. To meet the requirements mentioned above, we chose to extract text</w:t>
+      </w:r>
+      <w:r>
+        <w:t xml:space="preserve">s </w:t>
+      </w:r>
+      <w:r>
+        <w:t>from various sources such as newspapers, posts and comments from Reddit (a social network), and Wikipedia, which is an online encyclopedia containing information on a wide range of topics written by a</w:t>
+      </w:r>
+      <w:r>
+        <w:t xml:space="preserve"> diverse group of people </w:t>
+      </w:r>
+      <w:r>
+        <w:t>around the world.</w:t>
+      </w:r>
+    </w:p>
+    <w:p>
+      <w:pPr>
+        <w:pStyle w:val="NormalWeb"/>
+      </w:pPr>
+      <w:r>
+        <w:t xml:space="preserve">To create this text corpus, we wrote </w:t>
+      </w:r>
+      <w:r>
+        <w:t xml:space="preserve">python scripts </w:t>
+      </w:r>
+      <w:r>
+        <w:t>that use open APIs such as</w:t>
+      </w:r>
+      <w:r>
+        <w:t xml:space="preserve"> Wikipedia API, Subreddit API, and </w:t>
+      </w:r>
+      <w:r>
+        <w:t>Newspaper3k API</w:t>
+      </w:r>
+      <w:r>
+        <w:t>. From these, we extracted summaries of Wiki pages, posts and comments</w:t>
+      </w:r>
+      <w:r>
+        <w:t xml:space="preserve"> from Reddit</w:t>
+      </w:r>
+      <w:r>
+        <w:t xml:space="preserve">, and published newspaper articles </w:t>
+      </w:r>
+      <w:r>
+        <w:t xml:space="preserve">from the </w:t>
+      </w:r>
+      <w:r>
+        <w:rPr>
+          <w:highlight w:val="yellow"/>
+        </w:rPr>
+        <w:t>BBC</w:t>
+      </w:r>
+      <w:r>
         <w:t>,</w:t>
       </w:r>
       <w:r>
-        <w:rPr>
-          <w:rFonts w:ascii="David" w:eastAsia="Times New Roman" w:hAnsi="David" w:cs="David"/>
-          <w:sz w:val="24"/>
-          <w:szCs w:val="24"/>
-        </w:rPr>
+        <w:t xml:space="preserve"> which together form the corpus of human-generated texts.</w:t>
+      </w:r>
+      <w:r>
         <w:t xml:space="preserve"> </w:t>
       </w:r>
       <w:r>
-        <w:rPr>
-          <w:rFonts w:ascii="David" w:eastAsia="Times New Roman" w:hAnsi="David" w:cs="David"/>
-          <w:sz w:val="24"/>
-          <w:szCs w:val="24"/>
-        </w:rPr>
-        <w:t>we aim to create a</w:t>
-      </w:r>
-      <w:r>
-        <w:rPr>
-          <w:rFonts w:ascii="David" w:eastAsia="Times New Roman" w:hAnsi="David" w:cs="David"/>
-          <w:sz w:val="24"/>
-          <w:szCs w:val="24"/>
-        </w:rPr>
-        <w:t xml:space="preserve"> pipeline to gather</w:t>
-      </w:r>
-      <w:r>
-        <w:rPr>
-          <w:rFonts w:ascii="David" w:eastAsia="Times New Roman" w:hAnsi="David" w:cs="David"/>
-          <w:sz w:val="24"/>
-          <w:szCs w:val="24"/>
-        </w:rPr>
-        <w:t xml:space="preserve"> dataset that serves as a robust infrastructure for training models to excel in this task.</w:t>
-      </w:r>
-      <w:r>
-        <w:t xml:space="preserve"> </w:t>
-      </w:r>
-      <w:r>
-        <w:rPr>
-          <w:rFonts w:ascii="David" w:hAnsi="David" w:cs="David"/>
-          <w:sz w:val="24"/>
-          <w:szCs w:val="24"/>
-        </w:rPr>
-        <w:t xml:space="preserve"> </w:t>
-      </w:r>
-      <w:r>
-        <w:rPr>
-          <w:rFonts w:ascii="David" w:hAnsi="David" w:cs="David"/>
-          <w:sz w:val="24"/>
-          <w:szCs w:val="24"/>
-        </w:rPr>
-        <w:t xml:space="preserve"> </w:t>
-      </w:r>
-    </w:p>
-    <w:p>
-      <w:pPr>
-        <w:bidi w:val="0"/>
-        <w:rPr>
-          <w:rFonts w:ascii="David" w:eastAsia="Times New Roman" w:hAnsi="David" w:cs="David"/>
-          <w:sz w:val="24"/>
-          <w:szCs w:val="24"/>
-        </w:rPr>
-      </w:pPr>
-      <w:r>
-        <w:rPr>
-          <w:rFonts w:ascii="David" w:eastAsia="Times New Roman" w:hAnsi="David" w:cs="David"/>
-          <w:sz w:val="24"/>
-          <w:szCs w:val="24"/>
-        </w:rPr>
-        <w:t>In order to perform this task to the best of o</w:t>
-      </w:r>
-      <w:bookmarkStart w:id="0" w:name="_GoBack"/>
-      <w:bookmarkEnd w:id="0"/>
-      <w:r>
-        <w:rPr>
-          <w:rFonts w:ascii="David" w:eastAsia="Times New Roman" w:hAnsi="David" w:cs="David"/>
-          <w:sz w:val="24"/>
-          <w:szCs w:val="24"/>
-        </w:rPr>
-        <w:t xml:space="preserve">ur ability, we first researched </w:t>
-      </w:r>
-      <w:r>
-        <w:rPr>
-          <w:rFonts w:ascii="David" w:eastAsia="Times New Roman" w:hAnsi="David" w:cs="David"/>
-          <w:sz w:val="24"/>
-          <w:szCs w:val="24"/>
-        </w:rPr>
-        <w:t>academic papers</w:t>
-      </w:r>
-      <w:r>
-        <w:rPr>
-          <w:rFonts w:ascii="David" w:eastAsia="Times New Roman" w:hAnsi="David" w:cs="David"/>
-          <w:sz w:val="24"/>
-          <w:szCs w:val="24"/>
-        </w:rPr>
-        <w:t xml:space="preserve"> that were published,</w:t>
-      </w:r>
-      <w:r>
-        <w:rPr>
-          <w:rFonts w:ascii="David" w:eastAsia="Times New Roman" w:hAnsi="David" w:cs="David"/>
-          <w:sz w:val="24"/>
-          <w:szCs w:val="24"/>
-        </w:rPr>
-        <w:t xml:space="preserve"> addressing the same topic and gained insights regarding the most suitable working method for our project.</w:t>
-      </w:r>
-    </w:p>
-    <w:p>
-      <w:pPr>
-        <w:bidi w:val="0"/>
-        <w:rPr>
-          <w:rFonts w:ascii="David" w:eastAsia="Times New Roman" w:hAnsi="David" w:cs="David"/>
-          <w:sz w:val="24"/>
-          <w:szCs w:val="24"/>
-        </w:rPr>
-      </w:pPr>
-      <w:r>
-        <w:rPr>
-          <w:rFonts w:ascii="David" w:eastAsia="Times New Roman" w:hAnsi="David" w:cs="David"/>
-          <w:sz w:val="24"/>
-          <w:szCs w:val="24"/>
-        </w:rPr>
-        <w:t>In a recent study published in May 2024</w:t>
-      </w:r>
-      <w:r>
-        <w:rPr>
-          <w:rFonts w:ascii="David" w:eastAsia="Times New Roman" w:hAnsi="David" w:cs="David"/>
-          <w:sz w:val="24"/>
-          <w:szCs w:val="24"/>
-        </w:rPr>
-        <w:t xml:space="preserve"> by </w:t>
-      </w:r>
-      <w:proofErr w:type="spellStart"/>
-      <w:r>
-        <w:rPr>
-          <w:rFonts w:ascii="David" w:eastAsia="Times New Roman" w:hAnsi="David" w:cs="David"/>
-          <w:sz w:val="24"/>
-          <w:szCs w:val="24"/>
-          <w:highlight w:val="blue"/>
-        </w:rPr>
-        <w:t>Qazi</w:t>
-      </w:r>
-      <w:proofErr w:type="spellEnd"/>
-      <w:r>
-        <w:rPr>
-          <w:rFonts w:ascii="David" w:eastAsia="Times New Roman" w:hAnsi="David" w:cs="David"/>
-          <w:sz w:val="24"/>
-          <w:szCs w:val="24"/>
-          <w:highlight w:val="blue"/>
-        </w:rPr>
-        <w:t xml:space="preserve">, </w:t>
-      </w:r>
-      <w:proofErr w:type="spellStart"/>
-      <w:r>
-        <w:rPr>
-          <w:rFonts w:ascii="David" w:eastAsia="Times New Roman" w:hAnsi="David" w:cs="David"/>
-          <w:sz w:val="24"/>
-          <w:szCs w:val="24"/>
-          <w:highlight w:val="blue"/>
-        </w:rPr>
-        <w:t>Shiao</w:t>
-      </w:r>
-      <w:proofErr w:type="spellEnd"/>
-      <w:r>
-        <w:rPr>
-          <w:rFonts w:ascii="David" w:eastAsia="Times New Roman" w:hAnsi="David" w:cs="David"/>
-          <w:sz w:val="24"/>
-          <w:szCs w:val="24"/>
-          <w:highlight w:val="blue"/>
-        </w:rPr>
-        <w:t xml:space="preserve"> and </w:t>
-      </w:r>
-      <w:proofErr w:type="spellStart"/>
-      <w:r>
-        <w:rPr>
-          <w:rFonts w:ascii="David" w:eastAsia="Times New Roman" w:hAnsi="David" w:cs="David"/>
-          <w:sz w:val="24"/>
-          <w:szCs w:val="24"/>
-          <w:highlight w:val="blue"/>
-        </w:rPr>
-        <w:t>Papalexakis</w:t>
-      </w:r>
-      <w:proofErr w:type="spellEnd"/>
-      <w:r>
-        <w:rPr>
-          <w:rFonts w:ascii="David" w:eastAsia="Times New Roman" w:hAnsi="David" w:cs="David"/>
-          <w:sz w:val="24"/>
-          <w:szCs w:val="24"/>
-        </w:rPr>
-        <w:t>, they</w:t>
-      </w:r>
-      <w:r>
-        <w:rPr>
-          <w:rFonts w:ascii="David" w:eastAsia="Times New Roman" w:hAnsi="David" w:cs="David"/>
-          <w:sz w:val="24"/>
-          <w:szCs w:val="24"/>
-        </w:rPr>
-        <w:t xml:space="preserve"> introduced </w:t>
-      </w:r>
-      <w:proofErr w:type="spellStart"/>
-      <w:r>
-        <w:rPr>
-          <w:rFonts w:ascii="David" w:eastAsia="Times New Roman" w:hAnsi="David" w:cs="David"/>
-          <w:sz w:val="24"/>
-          <w:szCs w:val="24"/>
-        </w:rPr>
-        <w:t>GRiD</w:t>
-      </w:r>
-      <w:proofErr w:type="spellEnd"/>
-      <w:r>
-        <w:rPr>
-          <w:rFonts w:ascii="David" w:eastAsia="Times New Roman" w:hAnsi="David" w:cs="David"/>
-          <w:sz w:val="24"/>
-          <w:szCs w:val="24"/>
-        </w:rPr>
-        <w:t xml:space="preserve"> (GPT </w:t>
-      </w:r>
-      <w:proofErr w:type="spellStart"/>
-      <w:r>
-        <w:rPr>
-          <w:rFonts w:ascii="David" w:eastAsia="Times New Roman" w:hAnsi="David" w:cs="David"/>
-          <w:sz w:val="24"/>
-          <w:szCs w:val="24"/>
-        </w:rPr>
-        <w:t>Reddit</w:t>
-      </w:r>
-      <w:proofErr w:type="spellEnd"/>
-      <w:r>
-        <w:rPr>
-          <w:rFonts w:ascii="David" w:eastAsia="Times New Roman" w:hAnsi="David" w:cs="David"/>
-          <w:sz w:val="24"/>
-          <w:szCs w:val="24"/>
-        </w:rPr>
-        <w:t xml:space="preserve"> Dataset)</w:t>
-      </w:r>
-      <w:r>
-        <w:rPr>
-          <w:rFonts w:ascii="David" w:eastAsia="Times New Roman" w:hAnsi="David" w:cs="David"/>
-          <w:sz w:val="24"/>
-          <w:szCs w:val="24"/>
-        </w:rPr>
-        <w:t xml:space="preserve">, </w:t>
-      </w:r>
-      <w:r>
-        <w:rPr>
-          <w:rFonts w:ascii="David" w:eastAsia="Times New Roman" w:hAnsi="David" w:cs="David"/>
-          <w:sz w:val="24"/>
-          <w:szCs w:val="24"/>
-        </w:rPr>
-        <w:t xml:space="preserve">a new collection of texts generated by the Generative </w:t>
-      </w:r>
-      <w:proofErr w:type="spellStart"/>
-      <w:r>
-        <w:rPr>
-          <w:rFonts w:ascii="David" w:eastAsia="Times New Roman" w:hAnsi="David" w:cs="David"/>
-          <w:sz w:val="24"/>
-          <w:szCs w:val="24"/>
-        </w:rPr>
-        <w:t>Pretrained</w:t>
-      </w:r>
-      <w:proofErr w:type="spellEnd"/>
-      <w:r>
-        <w:rPr>
-          <w:rFonts w:ascii="David" w:eastAsia="Times New Roman" w:hAnsi="David" w:cs="David"/>
-          <w:sz w:val="24"/>
-          <w:szCs w:val="24"/>
-        </w:rPr>
-        <w:t xml:space="preserve"> Transformer (GPT). This dataset is designed to evaluate detection models' performance in identifying responses generated by </w:t>
-      </w:r>
-      <w:proofErr w:type="spellStart"/>
-      <w:r>
-        <w:rPr>
-          <w:rFonts w:ascii="David" w:eastAsia="Times New Roman" w:hAnsi="David" w:cs="David"/>
-          <w:sz w:val="24"/>
-          <w:szCs w:val="24"/>
-        </w:rPr>
-        <w:t>ChatGPT</w:t>
-      </w:r>
-      <w:proofErr w:type="spellEnd"/>
-      <w:r>
-        <w:rPr>
-          <w:rFonts w:ascii="David" w:eastAsia="Times New Roman" w:hAnsi="David" w:cs="David"/>
-          <w:sz w:val="24"/>
-          <w:szCs w:val="24"/>
-        </w:rPr>
-        <w:t>.</w:t>
-      </w:r>
-    </w:p>
-    <w:p>
-      <w:pPr>
-        <w:bidi w:val="0"/>
-        <w:rPr>
-          <w:rFonts w:ascii="David" w:eastAsia="Times New Roman" w:hAnsi="David" w:cs="David"/>
-          <w:sz w:val="24"/>
-          <w:szCs w:val="24"/>
-        </w:rPr>
-      </w:pPr>
-      <w:r>
-        <w:rPr>
-          <w:rFonts w:ascii="David" w:eastAsia="Times New Roman" w:hAnsi="David" w:cs="David"/>
-          <w:sz w:val="24"/>
-          <w:szCs w:val="24"/>
-        </w:rPr>
-        <w:t>Despite the valuable insights gained from this study, there remain gaps and limitations in our understanding of the cognitive skills of NLP models and their alignment with human cognition. In the following sections, we present our methodology, experimental setup, and results</w:t>
-      </w:r>
-    </w:p>
-    <w:p>
-      <w:pPr>
-        <w:bidi w:val="0"/>
-        <w:rPr>
-          <w:rFonts w:ascii="David" w:eastAsia="Times New Roman" w:hAnsi="David" w:cs="David"/>
-          <w:sz w:val="24"/>
-          <w:szCs w:val="24"/>
-        </w:rPr>
-      </w:pPr>
-    </w:p>
-    <w:p>
-      <w:pPr>
-        <w:bidi w:val="0"/>
-        <w:rPr>
-          <w:rFonts w:ascii="David" w:eastAsia="Times New Roman" w:hAnsi="David" w:cs="David"/>
-          <w:sz w:val="24"/>
-          <w:szCs w:val="24"/>
-        </w:rPr>
-      </w:pPr>
-      <w:r>
-        <w:rPr>
-          <w:rFonts w:ascii="David" w:eastAsia="Times New Roman" w:hAnsi="David" w:cs="David"/>
-          <w:sz w:val="24"/>
-          <w:szCs w:val="24"/>
-        </w:rPr>
-        <w:br w:type="page"/>
+        <w:t xml:space="preserve">The topics in each domain were </w:t>
+      </w:r>
+      <w:r>
+        <w:t xml:space="preserve">selected </w:t>
+      </w:r>
+      <w:r>
+        <w:t>us</w:t>
+      </w:r>
+      <w:r>
+        <w:t>ing a random mechanism to ensure as much diversity as possible.</w:t>
       </w:r>
     </w:p>
     <w:p>
@@ -1337,44 +1461,19 @@
         <w:pStyle w:val="NormalWeb"/>
       </w:pPr>
       <w:r>
-        <w:rPr>
-          <w:rFonts w:ascii="David" w:hAnsi="David" w:cs="David"/>
-          <w:sz w:val="40"/>
-          <w:szCs w:val="40"/>
-        </w:rPr>
-        <w:lastRenderedPageBreak/>
-        <w:t>Methodology</w:t>
-      </w:r>
-      <w:proofErr w:type="gramStart"/>
-      <w:r>
-        <w:rPr>
-          <w:rFonts w:ascii="David" w:hAnsi="David" w:cs="David"/>
-          <w:sz w:val="40"/>
-          <w:szCs w:val="40"/>
-        </w:rPr>
-        <w:t>:</w:t>
-      </w:r>
-      <w:proofErr w:type="gramEnd"/>
-      <w:r>
-        <w:rPr>
-          <w:rFonts w:ascii="David" w:hAnsi="David" w:cs="David"/>
-        </w:rPr>
-        <w:br/>
-      </w:r>
-      <w:r>
-        <w:t xml:space="preserve">To address the classification question, we aim to build a robust infrastructure for creating a </w:t>
-      </w:r>
-      <w:r>
-        <w:t>N</w:t>
-      </w:r>
-      <w:r>
-        <w:t>eural Network</w:t>
-      </w:r>
-      <w:r>
-        <w:t xml:space="preserve"> </w:t>
-      </w:r>
-      <w:r>
-        <w:t>model that, given a text input, can determine whether it was generated by a human or by an LLM. The model's performance will largely depend on the quality of the dataset we build, which will be used for the model's learning process.</w:t>
+        <w:t>Simultaneously, to create the dataset of texts generated by LLMs, we used the</w:t>
+      </w:r>
+      <w:r>
+        <w:t xml:space="preserve"> Gemini free API</w:t>
+      </w:r>
+      <w:r>
+        <w:t>. We hand-</w:t>
+      </w:r>
+      <w:r>
+        <w:t xml:space="preserve">crafted </w:t>
+      </w:r>
+      <w:r>
+        <w:t>several prompts for each domain to achieve the most appropriate one to use when generating texts.</w:t>
       </w:r>
     </w:p>
     <w:p>
@@ -1382,139 +1481,10 @@
         <w:pStyle w:val="NormalWeb"/>
       </w:pPr>
       <w:r>
-        <w:t xml:space="preserve">The main challenge of our project was to create two text corpora: one of texts generated by humans and the other of texts generated by LLMs. Both corpora need to be representative, diverse, and </w:t>
-      </w:r>
-      <w:r>
-        <w:t>balanced</w:t>
-      </w:r>
-      <w:r>
-        <w:t xml:space="preserve"> in size.</w:t>
-      </w:r>
-    </w:p>
-    <w:p>
-      <w:pPr>
-        <w:pStyle w:val="NormalWeb"/>
-      </w:pPr>
-      <w:r>
-        <w:t>We started by building the corpus of human-generated texts. To meet the requirements mentioned above, we chose to extract text</w:t>
-      </w:r>
-      <w:r>
-        <w:t xml:space="preserve">s </w:t>
-      </w:r>
-      <w:r>
-        <w:t>from various sources such as newspapers, posts and comments from Reddit (a social network), and Wikipedia, which is an online encyclopedia containing information on a wide range of topics written by a</w:t>
-      </w:r>
-      <w:r>
-        <w:t xml:space="preserve"> diverse group of people </w:t>
-      </w:r>
-      <w:r>
-        <w:t>around the world.</w:t>
-      </w:r>
-    </w:p>
-    <w:p>
-      <w:pPr>
-        <w:pStyle w:val="NormalWeb"/>
-      </w:pPr>
-      <w:r>
-        <w:t xml:space="preserve">To create this text corpus, we wrote </w:t>
-      </w:r>
-      <w:r>
-        <w:t xml:space="preserve">python scripts </w:t>
-      </w:r>
-      <w:r>
-        <w:t>that use open APIs such as</w:t>
-      </w:r>
-      <w:r>
-        <w:t xml:space="preserve"> Wikipedia API, </w:t>
-      </w:r>
-      <w:proofErr w:type="spellStart"/>
-      <w:r>
-        <w:t>Subreddit</w:t>
-      </w:r>
-      <w:proofErr w:type="spellEnd"/>
-      <w:r>
-        <w:t xml:space="preserve"> API, and </w:t>
-      </w:r>
-      <w:r>
-        <w:t>Newspaper3k API</w:t>
-      </w:r>
-      <w:r>
-        <w:t>. From these, we extracted summaries of Wiki pages, posts and comments</w:t>
-      </w:r>
-      <w:r>
-        <w:t xml:space="preserve"> from Reddit</w:t>
-      </w:r>
-      <w:r>
-        <w:t xml:space="preserve">, and published newspaper articles </w:t>
-      </w:r>
-      <w:r>
-        <w:t xml:space="preserve">from the </w:t>
-      </w:r>
-      <w:r>
-        <w:rPr>
-          <w:highlight w:val="yellow"/>
-        </w:rPr>
-        <w:t>BBC</w:t>
-      </w:r>
-      <w:r>
-        <w:t>,</w:t>
-      </w:r>
-      <w:r>
-        <w:t xml:space="preserve"> which together form the corpus of human-generated texts.</w:t>
-      </w:r>
-      <w:r>
-        <w:t xml:space="preserve"> </w:t>
-      </w:r>
-      <w:r>
-        <w:t xml:space="preserve">The topics in each domain were </w:t>
-      </w:r>
-      <w:r>
-        <w:t xml:space="preserve">selected </w:t>
-      </w:r>
-      <w:r>
-        <w:t>us</w:t>
-      </w:r>
-      <w:r>
-        <w:t>ing a random mechanism to ensure as much diversity as possible.</w:t>
-      </w:r>
-    </w:p>
-    <w:p>
-      <w:pPr>
-        <w:pStyle w:val="NormalWeb"/>
-      </w:pPr>
-      <w:r>
-        <w:t>Simultaneously, to create the dataset of texts generated by LLMs, we used the</w:t>
-      </w:r>
-      <w:r>
-        <w:t xml:space="preserve"> Gemini free API</w:t>
-      </w:r>
-      <w:r>
-        <w:t>. We hand-</w:t>
-      </w:r>
-      <w:r>
-        <w:t xml:space="preserve">crafted </w:t>
-      </w:r>
-      <w:r>
-        <w:t>several prompts for each domain to achieve the most appropriate one to use when generating texts.</w:t>
-      </w:r>
-    </w:p>
-    <w:p>
-      <w:pPr>
-        <w:pStyle w:val="NormalWeb"/>
-      </w:pPr>
-      <w:r>
         <w:t>For example,</w:t>
       </w:r>
       <w:r>
-        <w:t xml:space="preserve"> for every human-generated comment we extracted from </w:t>
-      </w:r>
-      <w:proofErr w:type="spellStart"/>
-      <w:r>
-        <w:t>Reddit</w:t>
-      </w:r>
-      <w:proofErr w:type="spellEnd"/>
-      <w:r>
-        <w:t>, we provided an appropriate prompt to Gemini, which included 5 additional comments on the same post along with a request to generate a suitable AI-generated comment that aligns with the rest of the comments.</w:t>
+        <w:t xml:space="preserve"> for every human-generated comment we extracted from Reddit, we provided an appropriate prompt to Gemini, which included 5 additional comments on the same post along with a request to generate a suitable AI-generated comment that aligns with the rest of the comments.</w:t>
       </w:r>
       <w:r>
         <w:t xml:space="preserve"> In this way, we ensure that our dataset is diverse, balanced, and challenging for learning, as the response generated by the LLM is strongly based on texts created by humans.</w:t>
@@ -1639,7 +1609,7 @@
 </file>
 
 <file path=word/styles.xml><?xml version="1.0" encoding="utf-8"?>
-<w:styles xmlns:mc="http://schemas.openxmlformats.org/markup-compatibility/2006" xmlns:r="http://schemas.openxmlformats.org/officeDocument/2006/relationships" xmlns:w="http://schemas.openxmlformats.org/wordprocessingml/2006/main" xmlns:w14="http://schemas.microsoft.com/office/word/2010/wordml" xmlns:w15="http://schemas.microsoft.com/office/word/2012/wordml" xmlns:w16se="http://schemas.microsoft.com/office/word/2015/wordml/symex" mc:Ignorable="w14 w15 w16se">
+<w:styles xmlns:mc="http://schemas.openxmlformats.org/markup-compatibility/2006" xmlns:r="http://schemas.openxmlformats.org/officeDocument/2006/relationships" xmlns:w="http://schemas.openxmlformats.org/wordprocessingml/2006/main" xmlns:w14="http://schemas.microsoft.com/office/word/2010/wordml" xmlns:w15="http://schemas.microsoft.com/office/word/2012/wordml" xmlns:w16cex="http://schemas.microsoft.com/office/word/2018/wordml/cex" xmlns:w16cid="http://schemas.microsoft.com/office/word/2016/wordml/cid" xmlns:w16="http://schemas.microsoft.com/office/word/2018/wordml" xmlns:w16du="http://schemas.microsoft.com/office/word/2023/wordml/word16du" xmlns:w16sdtdh="http://schemas.microsoft.com/office/word/2020/wordml/sdtdatahash" xmlns:w16se="http://schemas.microsoft.com/office/word/2015/wordml/symex" mc:Ignorable="w14 w15 w16se w16cid w16 w16cex w16sdtdh w16du">
   <w:docDefaults>
     <w:rPrDefault>
       <w:rPr>
@@ -1655,7 +1625,7 @@
       </w:pPr>
     </w:pPrDefault>
   </w:docDefaults>
-  <w:latentStyles w:defLockedState="0" w:defUIPriority="99" w:defSemiHidden="0" w:defUnhideWhenUsed="0" w:defQFormat="0" w:count="371">
+  <w:latentStyles w:defLockedState="0" w:defUIPriority="99" w:defSemiHidden="0" w:defUnhideWhenUsed="0" w:defQFormat="0" w:count="376">
     <w:lsdException w:name="Normal" w:uiPriority="0" w:qFormat="1"/>
     <w:lsdException w:name="heading 1" w:uiPriority="9" w:qFormat="1"/>
     <w:lsdException w:name="heading 2" w:semiHidden="1" w:uiPriority="9" w:unhideWhenUsed="1" w:qFormat="1"/>
@@ -2027,6 +1997,11 @@
     <w:lsdException w:name="List Table 5 Dark Accent 6" w:uiPriority="50"/>
     <w:lsdException w:name="List Table 6 Colorful Accent 6" w:uiPriority="51"/>
     <w:lsdException w:name="List Table 7 Colorful Accent 6" w:uiPriority="52"/>
+    <w:lsdException w:name="Mention" w:semiHidden="1" w:unhideWhenUsed="1"/>
+    <w:lsdException w:name="Smart Hyperlink" w:semiHidden="1" w:unhideWhenUsed="1"/>
+    <w:lsdException w:name="Hashtag" w:semiHidden="1" w:unhideWhenUsed="1"/>
+    <w:lsdException w:name="Unresolved Mention" w:semiHidden="1" w:unhideWhenUsed="1"/>
+    <w:lsdException w:name="Smart Link" w:semiHidden="1" w:unhideWhenUsed="1"/>
   </w:latentStyles>
   <w:style w:type="paragraph" w:default="1" w:styleId="a">
     <w:name w:val="Normal"/>
@@ -2067,7 +2042,6 @@
     <w:name w:val="Normal (Web)"/>
     <w:basedOn w:val="a"/>
     <w:uiPriority w:val="99"/>
-    <w:semiHidden/>
     <w:unhideWhenUsed/>
     <w:rsid w:val="002A6A91"/>
     <w:pPr>

</xml_diff>